<commit_message>
Update Analyse-2 - besoin technique.docx
</commit_message>
<xml_diff>
--- a/Analyse/Analyse-2 - besoin technique.docx
+++ b/Analyse/Analyse-2 - besoin technique.docx
@@ -1,6 +1,6 @@
 
 <file path=word/document.xml><?xml version="1.0" encoding="utf-8"?>
-<w:document xmlns:wpc="http://schemas.microsoft.com/office/word/2010/wordprocessingCanvas" xmlns:cx="http://schemas.microsoft.com/office/drawing/2014/chartex" xmlns:mc="http://schemas.openxmlformats.org/markup-compatibility/2006" xmlns:o="urn:schemas-microsoft-com:office:office" xmlns:r="http://schemas.openxmlformats.org/officeDocument/2006/relationships" xmlns:m="http://schemas.openxmlformats.org/officeDocument/2006/math" xmlns:v="urn:schemas-microsoft-com:vml" xmlns:wp14="http://schemas.microsoft.com/office/word/2010/wordprocessingDrawing" xmlns:wp="http://schemas.openxmlformats.org/drawingml/2006/wordprocessingDrawing" xmlns:w10="urn:schemas-microsoft-com:office:word" xmlns:w="http://schemas.openxmlformats.org/wordprocessingml/2006/main" xmlns:w14="http://schemas.microsoft.com/office/word/2010/wordml" xmlns:w15="http://schemas.microsoft.com/office/word/2012/wordml" xmlns:w16se="http://schemas.microsoft.com/office/word/2015/wordml/symex" xmlns:wpg="http://schemas.microsoft.com/office/word/2010/wordprocessingGroup" xmlns:wpi="http://schemas.microsoft.com/office/word/2010/wordprocessingInk" xmlns:wne="http://schemas.microsoft.com/office/word/2006/wordml" xmlns:wps="http://schemas.microsoft.com/office/word/2010/wordprocessingShape" mc:Ignorable="w14 w15 w16se wp14">
+<w:document xmlns:wpc="http://schemas.microsoft.com/office/word/2010/wordprocessingCanvas" xmlns:cx="http://schemas.microsoft.com/office/drawing/2014/chartex" xmlns:cx1="http://schemas.microsoft.com/office/drawing/2015/9/8/chartex" xmlns:cx2="http://schemas.microsoft.com/office/drawing/2015/10/21/chartex" xmlns:cx3="http://schemas.microsoft.com/office/drawing/2016/5/9/chartex" xmlns:cx4="http://schemas.microsoft.com/office/drawing/2016/5/10/chartex" xmlns:cx5="http://schemas.microsoft.com/office/drawing/2016/5/11/chartex" xmlns:cx6="http://schemas.microsoft.com/office/drawing/2016/5/12/chartex" xmlns:cx7="http://schemas.microsoft.com/office/drawing/2016/5/13/chartex" xmlns:cx8="http://schemas.microsoft.com/office/drawing/2016/5/14/chartex" xmlns:mc="http://schemas.openxmlformats.org/markup-compatibility/2006" xmlns:aink="http://schemas.microsoft.com/office/drawing/2016/ink" xmlns:am3d="http://schemas.microsoft.com/office/drawing/2017/model3d" xmlns:o="urn:schemas-microsoft-com:office:office" xmlns:r="http://schemas.openxmlformats.org/officeDocument/2006/relationships" xmlns:m="http://schemas.openxmlformats.org/officeDocument/2006/math" xmlns:v="urn:schemas-microsoft-com:vml" xmlns:wp14="http://schemas.microsoft.com/office/word/2010/wordprocessingDrawing" xmlns:wp="http://schemas.openxmlformats.org/drawingml/2006/wordprocessingDrawing" xmlns:w10="urn:schemas-microsoft-com:office:word" xmlns:w="http://schemas.openxmlformats.org/wordprocessingml/2006/main" xmlns:w14="http://schemas.microsoft.com/office/word/2010/wordml" xmlns:w15="http://schemas.microsoft.com/office/word/2012/wordml" xmlns:w16cid="http://schemas.microsoft.com/office/word/2016/wordml/cid" xmlns:w16se="http://schemas.microsoft.com/office/word/2015/wordml/symex" xmlns:wpg="http://schemas.microsoft.com/office/word/2010/wordprocessingGroup" xmlns:wpi="http://schemas.microsoft.com/office/word/2010/wordprocessingInk" xmlns:wne="http://schemas.microsoft.com/office/word/2006/wordml" xmlns:wps="http://schemas.microsoft.com/office/word/2010/wordprocessingShape" mc:Ignorable="w14 w15 w16se w16cid wp14">
   <w:body>
     <w:p>
       <w:pPr>
@@ -99,57 +99,17 @@
     </w:p>
     <w:p>
       <w:r>
-        <w:t xml:space="preserve">Créer un assistant vocal sur un </w:t>
-      </w:r>
-      <w:proofErr w:type="spellStart"/>
-      <w:r>
-        <w:t>Arduino</w:t>
-      </w:r>
-      <w:proofErr w:type="spellEnd"/>
-      <w:r>
-        <w:t xml:space="preserve"> est bien trop compliqué. Il a donc fallu trouver une solution où le logiciel peut tourner et envoyer des commandes pour la partie électronique. Un </w:t>
-      </w:r>
-      <w:proofErr w:type="spellStart"/>
-      <w:r>
-        <w:t>Raspberry</w:t>
-      </w:r>
-      <w:proofErr w:type="spellEnd"/>
-      <w:r>
-        <w:t xml:space="preserve"> Pi est une solution idéale. Il est petit, puissant et fonctionne comme un serveur. Seulement, sa consommation est très élevée. Il n’est donc pas possible de directement l’intégrer au robot. </w:t>
-      </w:r>
-    </w:p>
-    <w:p>
-      <w:r>
-        <w:t xml:space="preserve">Le système embarqué du robot est géré par un </w:t>
-      </w:r>
-      <w:proofErr w:type="spellStart"/>
-      <w:r>
-        <w:t>Arduino</w:t>
-      </w:r>
-      <w:proofErr w:type="spellEnd"/>
-      <w:r>
-        <w:t xml:space="preserve">. J’ai déjà pu réaliser de nombreux projets avec celui-ci et connait bien ses points forts et ses faiblesses. </w:t>
-      </w:r>
-    </w:p>
-    <w:p>
-      <w:r>
-        <w:t xml:space="preserve">Le choix d’avoir pris un </w:t>
-      </w:r>
-      <w:proofErr w:type="spellStart"/>
-      <w:r>
-        <w:t>Raspberry</w:t>
-      </w:r>
-      <w:proofErr w:type="spellEnd"/>
-      <w:r>
-        <w:t xml:space="preserve"> Pi et non un serveur est que le prix de celui est fixe contrairement à un serveur où il faudrait payer un abonnement et que le prix du </w:t>
-      </w:r>
-      <w:proofErr w:type="spellStart"/>
-      <w:r>
-        <w:t>Raspberry</w:t>
-      </w:r>
-      <w:proofErr w:type="spellEnd"/>
-      <w:r>
-        <w:t xml:space="preserve"> Pi serait vite atteint.</w:t>
+        <w:t xml:space="preserve">Créer un assistant vocal sur un Arduino est bien trop compliqué. Il a donc fallu trouver une solution où le logiciel peut tourner et envoyer des commandes pour la partie électronique. Un Raspberry Pi est une solution idéale. Il est petit, puissant et fonctionne comme un serveur. Seulement, sa consommation est très élevée. Il n’est donc pas possible de directement l’intégrer au robot. </w:t>
+      </w:r>
+    </w:p>
+    <w:p>
+      <w:r>
+        <w:t xml:space="preserve">Le système embarqué du robot est géré par un Arduino. J’ai déjà pu réaliser de nombreux projets avec celui-ci et connait bien ses points forts et ses faiblesses. </w:t>
+      </w:r>
+    </w:p>
+    <w:p>
+      <w:r>
+        <w:t>Le choix d’avoir pris un Raspberry Pi et non un serveur est que le prix de celui est fixe contrairement à un serveur où il faudrait payer un abonnement et que le prix du Raspberry Pi serait vite atteint.</w:t>
       </w:r>
     </w:p>
     <w:p>
@@ -222,7 +182,7 @@
     </w:p>
     <w:tbl>
       <w:tblPr>
-        <w:tblStyle w:val="TableGrid"/>
+        <w:tblStyle w:val="Grilledutableau"/>
         <w:tblW w:w="0" w:type="auto"/>
         <w:tblLook w:val="04A0" w:firstRow="1" w:lastRow="0" w:firstColumn="1" w:lastColumn="0" w:noHBand="0" w:noVBand="1"/>
       </w:tblPr>
@@ -462,7 +422,7 @@
       <w:hyperlink r:id="rId6" w:history="1">
         <w:r>
           <w:rPr>
-            <w:rStyle w:val="Hyperlink"/>
+            <w:rStyle w:val="Lienhypertexte"/>
             <w:i/>
           </w:rPr>
           <w:t>https://www.diffen.com/difference/Bluetooth_vs_Wifi</w:t>
@@ -558,7 +518,7 @@
       <w:hyperlink r:id="rId8" w:history="1">
         <w:r>
           <w:rPr>
-            <w:rStyle w:val="Hyperlink"/>
+            <w:rStyle w:val="Lienhypertexte"/>
             <w:i/>
           </w:rPr>
           <w:t>https://ram-e-shop.com/wp-content/uploads/2018/09/kit_bluetooth_hc05.jpg</w:t>
@@ -761,7 +721,7 @@
     <w:p>
       <w:pPr>
         <w:rPr>
-          <w:rStyle w:val="Emphasis"/>
+          <w:rStyle w:val="Accentuation"/>
           <w:i w:val="0"/>
         </w:rPr>
       </w:pPr>
@@ -778,7 +738,7 @@
       </w:r>
       <w:r>
         <w:rPr>
-          <w:rStyle w:val="Emphasis"/>
+          <w:rStyle w:val="Accentuation"/>
           <w:i w:val="0"/>
         </w:rPr>
         <w:t xml:space="preserve">Google </w:t>
@@ -786,7 +746,7 @@
       <w:proofErr w:type="spellStart"/>
       <w:r>
         <w:rPr>
-          <w:rStyle w:val="Emphasis"/>
+          <w:rStyle w:val="Accentuation"/>
           <w:i w:val="0"/>
         </w:rPr>
         <w:t>Text</w:t>
@@ -794,7 +754,7 @@
       <w:proofErr w:type="spellEnd"/>
       <w:r>
         <w:rPr>
-          <w:rStyle w:val="Emphasis"/>
+          <w:rStyle w:val="Accentuation"/>
           <w:i w:val="0"/>
         </w:rPr>
         <w:t xml:space="preserve">-to-Speech) est la plus adéquate à mon projet. Elle est très facile à utiliser et est très bien documentée. </w:t>
@@ -803,13 +763,13 @@
     <w:p>
       <w:pPr>
         <w:rPr>
-          <w:rStyle w:val="Emphasis"/>
+          <w:rStyle w:val="Accentuation"/>
           <w:i w:val="0"/>
         </w:rPr>
       </w:pPr>
       <w:r>
         <w:rPr>
-          <w:rStyle w:val="Emphasis"/>
+          <w:rStyle w:val="Accentuation"/>
           <w:i w:val="0"/>
         </w:rPr>
         <w:t xml:space="preserve">Comme pour le « speech to </w:t>
@@ -817,7 +777,7 @@
       <w:proofErr w:type="spellStart"/>
       <w:r>
         <w:rPr>
-          <w:rStyle w:val="Emphasis"/>
+          <w:rStyle w:val="Accentuation"/>
           <w:i w:val="0"/>
         </w:rPr>
         <w:t>text</w:t>
@@ -825,7 +785,7 @@
       <w:proofErr w:type="spellEnd"/>
       <w:r>
         <w:rPr>
-          <w:rStyle w:val="Emphasis"/>
+          <w:rStyle w:val="Accentuation"/>
           <w:i w:val="0"/>
         </w:rPr>
         <w:t> », la vitesse pour générer la synthèse vocale dépend de la qualité du Wifi.</w:t>
@@ -834,20 +794,20 @@
     <w:p>
       <w:pPr>
         <w:rPr>
-          <w:rStyle w:val="Emphasis"/>
+          <w:rStyle w:val="Accentuation"/>
           <w:i w:val="0"/>
         </w:rPr>
       </w:pPr>
       <w:r>
         <w:rPr>
-          <w:rStyle w:val="Emphasis"/>
+          <w:rStyle w:val="Accentuation"/>
           <w:i w:val="0"/>
         </w:rPr>
         <w:t>Cette API prend une chaîne de caractères en entrée et ressort un fichier audio contenant la synthèse vocale de la chaîne de caractères</w:t>
       </w:r>
       <w:r>
         <w:rPr>
-          <w:rStyle w:val="Emphasis"/>
+          <w:rStyle w:val="Accentuation"/>
           <w:i w:val="0"/>
         </w:rPr>
         <w:t>.</w:t>
@@ -856,13 +816,13 @@
     <w:p>
       <w:pPr>
         <w:rPr>
-          <w:rStyle w:val="Emphasis"/>
+          <w:rStyle w:val="Accentuation"/>
           <w:i w:val="0"/>
         </w:rPr>
       </w:pPr>
       <w:r>
         <w:rPr>
-          <w:rStyle w:val="Emphasis"/>
+          <w:rStyle w:val="Accentuation"/>
           <w:i w:val="0"/>
         </w:rPr>
         <w:t>Pour éviter une attente trop longue pour générer le fichier lorsque le Wifi est de mauvaise qualité, il est possible de charger à l’avance les fichiers audio pour pouvoir les utiliser par après sans devoir les générer avec le Wifi.</w:t>
@@ -871,13 +831,13 @@
     <w:p>
       <w:pPr>
         <w:rPr>
-          <w:rStyle w:val="Emphasis"/>
+          <w:rStyle w:val="Accentuation"/>
           <w:i w:val="0"/>
         </w:rPr>
       </w:pPr>
       <w:r>
         <w:rPr>
-          <w:rStyle w:val="Emphasis"/>
+          <w:rStyle w:val="Accentuation"/>
           <w:i w:val="0"/>
         </w:rPr>
         <w:t>Cela ne fonctionnerait juste pas pour les fichiers audio avec une réponse personnalisée en fonction de la requête.</w:t>
@@ -886,7 +846,7 @@
     <w:p>
       <w:pPr>
         <w:rPr>
-          <w:rStyle w:val="Emphasis"/>
+          <w:rStyle w:val="Accentuation"/>
           <w:i w:val="0"/>
         </w:rPr>
       </w:pPr>
@@ -894,7 +854,7 @@
     <w:p>
       <w:pPr>
         <w:rPr>
-          <w:rStyle w:val="Emphasis"/>
+          <w:rStyle w:val="Accentuation"/>
           <w:i w:val="0"/>
         </w:rPr>
       </w:pPr>
@@ -1266,17 +1226,32 @@
         </w:rPr>
         <w:t>Se déplacer de manière autonome dans une pièce</w:t>
       </w:r>
+      <w:r>
+        <w:rPr>
+          <w:sz w:val="32"/>
+          <w:szCs w:val="32"/>
+        </w:rPr>
+        <w:t xml:space="preserve"> :</w:t>
+      </w:r>
+    </w:p>
+    <w:p/>
+    <w:p>
+      <w:r>
+        <w:t>Le robot doit pouvoir se déplacer dans une pièce en évitant les obstacles devant lui.</w:t>
+      </w:r>
+    </w:p>
+    <w:p>
+      <w:r>
+        <w:t>Pour avancer, il lui faut des moteurs DC. Il en existe de nombreux modèles variants en qualité et prix.</w:t>
+      </w:r>
+    </w:p>
+    <w:p>
+      <w:r>
+        <w:t xml:space="preserve"> </w:t>
+      </w:r>
       <w:bookmarkStart w:id="0" w:name="_GoBack"/>
       <w:bookmarkEnd w:id="0"/>
-      <w:r>
-        <w:rPr>
-          <w:sz w:val="32"/>
-          <w:szCs w:val="32"/>
-        </w:rPr>
-        <w:t xml:space="preserve"> :</w:t>
-      </w:r>
-    </w:p>
-    <w:p/>
+    </w:p>
     <w:sectPr>
       <w:pgSz w:w="11906" w:h="16838"/>
       <w:pgMar w:top="1417" w:right="1417" w:bottom="1417" w:left="1417" w:header="708" w:footer="708" w:gutter="0"/>
@@ -1288,7 +1263,7 @@
 </file>
 
 <file path=word/numbering.xml><?xml version="1.0" encoding="utf-8"?>
-<w:numbering xmlns:wpc="http://schemas.microsoft.com/office/word/2010/wordprocessingCanvas" xmlns:cx="http://schemas.microsoft.com/office/drawing/2014/chartex" xmlns:mc="http://schemas.openxmlformats.org/markup-compatibility/2006" xmlns:o="urn:schemas-microsoft-com:office:office" xmlns:r="http://schemas.openxmlformats.org/officeDocument/2006/relationships" xmlns:m="http://schemas.openxmlformats.org/officeDocument/2006/math" xmlns:v="urn:schemas-microsoft-com:vml" xmlns:wp14="http://schemas.microsoft.com/office/word/2010/wordprocessingDrawing" xmlns:wp="http://schemas.openxmlformats.org/drawingml/2006/wordprocessingDrawing" xmlns:w10="urn:schemas-microsoft-com:office:word" xmlns:w="http://schemas.openxmlformats.org/wordprocessingml/2006/main" xmlns:w14="http://schemas.microsoft.com/office/word/2010/wordml" xmlns:w15="http://schemas.microsoft.com/office/word/2012/wordml" xmlns:w16se="http://schemas.microsoft.com/office/word/2015/wordml/symex" xmlns:wpg="http://schemas.microsoft.com/office/word/2010/wordprocessingGroup" xmlns:wpi="http://schemas.microsoft.com/office/word/2010/wordprocessingInk" xmlns:wne="http://schemas.microsoft.com/office/word/2006/wordml" xmlns:wps="http://schemas.microsoft.com/office/word/2010/wordprocessingShape" mc:Ignorable="w14 w15 w16se wp14">
+<w:numbering xmlns:wpc="http://schemas.microsoft.com/office/word/2010/wordprocessingCanvas" xmlns:cx="http://schemas.microsoft.com/office/drawing/2014/chartex" xmlns:cx1="http://schemas.microsoft.com/office/drawing/2015/9/8/chartex" xmlns:cx2="http://schemas.microsoft.com/office/drawing/2015/10/21/chartex" xmlns:cx3="http://schemas.microsoft.com/office/drawing/2016/5/9/chartex" xmlns:cx4="http://schemas.microsoft.com/office/drawing/2016/5/10/chartex" xmlns:cx5="http://schemas.microsoft.com/office/drawing/2016/5/11/chartex" xmlns:cx6="http://schemas.microsoft.com/office/drawing/2016/5/12/chartex" xmlns:cx7="http://schemas.microsoft.com/office/drawing/2016/5/13/chartex" xmlns:cx8="http://schemas.microsoft.com/office/drawing/2016/5/14/chartex" xmlns:mc="http://schemas.openxmlformats.org/markup-compatibility/2006" xmlns:aink="http://schemas.microsoft.com/office/drawing/2016/ink" xmlns:am3d="http://schemas.microsoft.com/office/drawing/2017/model3d" xmlns:o="urn:schemas-microsoft-com:office:office" xmlns:r="http://schemas.openxmlformats.org/officeDocument/2006/relationships" xmlns:m="http://schemas.openxmlformats.org/officeDocument/2006/math" xmlns:v="urn:schemas-microsoft-com:vml" xmlns:wp14="http://schemas.microsoft.com/office/word/2010/wordprocessingDrawing" xmlns:wp="http://schemas.openxmlformats.org/drawingml/2006/wordprocessingDrawing" xmlns:w10="urn:schemas-microsoft-com:office:word" xmlns:w="http://schemas.openxmlformats.org/wordprocessingml/2006/main" xmlns:w14="http://schemas.microsoft.com/office/word/2010/wordml" xmlns:w15="http://schemas.microsoft.com/office/word/2012/wordml" xmlns:w16cid="http://schemas.microsoft.com/office/word/2016/wordml/cid" xmlns:w16se="http://schemas.microsoft.com/office/word/2015/wordml/symex" xmlns:wpg="http://schemas.microsoft.com/office/word/2010/wordprocessingGroup" xmlns:wpi="http://schemas.microsoft.com/office/word/2010/wordprocessingInk" xmlns:wne="http://schemas.microsoft.com/office/word/2006/wordml" xmlns:wps="http://schemas.microsoft.com/office/word/2010/wordprocessingShape" mc:Ignorable="w14 w15 w16se w16cid wp14">
   <w:abstractNum w:abstractNumId="0" w15:restartNumberingAfterBreak="0">
     <w:nsid w:val="49E75FE4"/>
     <w:multiLevelType w:val="hybridMultilevel"/>
@@ -1385,7 +1360,7 @@
 </file>
 
 <file path=word/styles.xml><?xml version="1.0" encoding="utf-8"?>
-<w:styles xmlns:mc="http://schemas.openxmlformats.org/markup-compatibility/2006" xmlns:r="http://schemas.openxmlformats.org/officeDocument/2006/relationships" xmlns:w="http://schemas.openxmlformats.org/wordprocessingml/2006/main" xmlns:w14="http://schemas.microsoft.com/office/word/2010/wordml" xmlns:w15="http://schemas.microsoft.com/office/word/2012/wordml" xmlns:w16se="http://schemas.microsoft.com/office/word/2015/wordml/symex" mc:Ignorable="w14 w15 w16se">
+<w:styles xmlns:mc="http://schemas.openxmlformats.org/markup-compatibility/2006" xmlns:r="http://schemas.openxmlformats.org/officeDocument/2006/relationships" xmlns:w="http://schemas.openxmlformats.org/wordprocessingml/2006/main" xmlns:w14="http://schemas.microsoft.com/office/word/2010/wordml" xmlns:w15="http://schemas.microsoft.com/office/word/2012/wordml" xmlns:w16cid="http://schemas.microsoft.com/office/word/2016/wordml/cid" xmlns:w16se="http://schemas.microsoft.com/office/word/2015/wordml/symex" mc:Ignorable="w14 w15 w16se w16cid">
   <w:docDefaults>
     <w:rPrDefault>
       <w:rPr>
@@ -1401,7 +1376,7 @@
       </w:pPr>
     </w:pPrDefault>
   </w:docDefaults>
-  <w:latentStyles w:defLockedState="0" w:defUIPriority="99" w:defSemiHidden="0" w:defUnhideWhenUsed="0" w:defQFormat="0" w:count="371">
+  <w:latentStyles w:defLockedState="0" w:defUIPriority="99" w:defSemiHidden="0" w:defUnhideWhenUsed="0" w:defQFormat="0" w:count="377">
     <w:lsdException w:name="Normal" w:uiPriority="0" w:qFormat="1"/>
     <w:lsdException w:name="heading 1" w:uiPriority="9" w:qFormat="1"/>
     <w:lsdException w:name="heading 2" w:semiHidden="1" w:uiPriority="9" w:unhideWhenUsed="1" w:qFormat="1"/>
@@ -1549,11 +1524,8 @@
     <w:lsdException w:name="Table 3D effects 3" w:semiHidden="1" w:unhideWhenUsed="1"/>
     <w:lsdException w:name="Table Contemporary" w:semiHidden="1" w:unhideWhenUsed="1"/>
     <w:lsdException w:name="Table Elegant" w:semiHidden="1" w:unhideWhenUsed="1"/>
-    <w:lsdException w:name="Table Professional" w:semiHidden="1" w:unhideWhenUsed="1"/>
     <w:lsdException w:name="Table Subtle 1" w:semiHidden="1" w:unhideWhenUsed="1"/>
     <w:lsdException w:name="Table Subtle 2" w:semiHidden="1" w:unhideWhenUsed="1"/>
-    <w:lsdException w:name="Table Web 1" w:semiHidden="1" w:unhideWhenUsed="1"/>
-    <w:lsdException w:name="Table Web 2" w:semiHidden="1" w:unhideWhenUsed="1"/>
     <w:lsdException w:name="Table Web 3" w:semiHidden="1" w:unhideWhenUsed="1"/>
     <w:lsdException w:name="Balloon Text" w:semiHidden="1" w:unhideWhenUsed="1"/>
     <w:lsdException w:name="Table Grid" w:uiPriority="39"/>
@@ -1773,18 +1745,24 @@
     <w:lsdException w:name="List Table 5 Dark Accent 6" w:uiPriority="50"/>
     <w:lsdException w:name="List Table 6 Colorful Accent 6" w:uiPriority="51"/>
     <w:lsdException w:name="List Table 7 Colorful Accent 6" w:uiPriority="52"/>
+    <w:lsdException w:name="Mention" w:semiHidden="1" w:unhideWhenUsed="1"/>
+    <w:lsdException w:name="Smart Hyperlink" w:semiHidden="1" w:unhideWhenUsed="1"/>
+    <w:lsdException w:name="Hashtag" w:semiHidden="1" w:unhideWhenUsed="1"/>
+    <w:lsdException w:name="Unresolved Mention" w:semiHidden="1" w:unhideWhenUsed="1"/>
+    <w:lsdException w:name="Smart Link" w:semiHidden="1" w:unhideWhenUsed="1"/>
+    <w:lsdException w:name="Smart Link Error" w:semiHidden="1" w:unhideWhenUsed="1"/>
   </w:latentStyles>
   <w:style w:type="paragraph" w:default="1" w:styleId="Normal">
     <w:name w:val="Normal"/>
     <w:qFormat/>
   </w:style>
-  <w:style w:type="character" w:default="1" w:styleId="DefaultParagraphFont">
+  <w:style w:type="character" w:default="1" w:styleId="Policepardfaut">
     <w:name w:val="Default Paragraph Font"/>
     <w:uiPriority w:val="1"/>
     <w:semiHidden/>
     <w:unhideWhenUsed/>
   </w:style>
-  <w:style w:type="table" w:default="1" w:styleId="TableNormal">
+  <w:style w:type="table" w:default="1" w:styleId="TableauNormal">
     <w:name w:val="Normal Table"/>
     <w:uiPriority w:val="99"/>
     <w:semiHidden/>
@@ -1799,13 +1777,13 @@
       </w:tblCellMar>
     </w:tblPr>
   </w:style>
-  <w:style w:type="numbering" w:default="1" w:styleId="NoList">
+  <w:style w:type="numbering" w:default="1" w:styleId="Aucuneliste">
     <w:name w:val="No List"/>
     <w:uiPriority w:val="99"/>
     <w:semiHidden/>
     <w:unhideWhenUsed/>
   </w:style>
-  <w:style w:type="paragraph" w:styleId="ListParagraph">
+  <w:style w:type="paragraph" w:styleId="Paragraphedeliste">
     <w:name w:val="List Paragraph"/>
     <w:basedOn w:val="Normal"/>
     <w:uiPriority w:val="34"/>
@@ -1816,9 +1794,9 @@
       <w:contextualSpacing/>
     </w:pPr>
   </w:style>
-  <w:style w:type="table" w:styleId="TableGrid">
+  <w:style w:type="table" w:styleId="Grilledutableau">
     <w:name w:val="Table Grid"/>
-    <w:basedOn w:val="TableNormal"/>
+    <w:basedOn w:val="TableauNormal"/>
     <w:uiPriority w:val="39"/>
     <w:rsid w:val="0061735C"/>
     <w:pPr>
@@ -1835,9 +1813,9 @@
       </w:tblBorders>
     </w:tblPr>
   </w:style>
-  <w:style w:type="character" w:styleId="Hyperlink">
+  <w:style w:type="character" w:styleId="Lienhypertexte">
     <w:name w:val="Hyperlink"/>
-    <w:basedOn w:val="DefaultParagraphFont"/>
+    <w:basedOn w:val="Policepardfaut"/>
     <w:uiPriority w:val="99"/>
     <w:unhideWhenUsed/>
     <w:rsid w:val="00E46438"/>
@@ -1846,9 +1824,9 @@
       <w:u w:val="single"/>
     </w:rPr>
   </w:style>
-  <w:style w:type="character" w:styleId="Emphasis">
+  <w:style w:type="character" w:styleId="Accentuation">
     <w:name w:val="Emphasis"/>
-    <w:basedOn w:val="DefaultParagraphFont"/>
+    <w:basedOn w:val="Policepardfaut"/>
     <w:uiPriority w:val="20"/>
     <w:qFormat/>
     <w:rsid w:val="00932298"/>
@@ -2160,7 +2138,7 @@
 </file>
 
 <file path=customXml/itemProps1.xml><?xml version="1.0" encoding="utf-8"?>
-<ds:datastoreItem xmlns:ds="http://schemas.openxmlformats.org/officeDocument/2006/customXml" ds:itemID="{11D3A579-8B4F-4C04-AE50-29E83DB4EB8F}">
+<ds:datastoreItem xmlns:ds="http://schemas.openxmlformats.org/officeDocument/2006/customXml" ds:itemID="{07338466-4DC6-44C9-AE40-24E25548CB4B}">
   <ds:schemaRefs>
     <ds:schemaRef ds:uri="http://schemas.openxmlformats.org/officeDocument/2006/bibliography"/>
   </ds:schemaRefs>

</xml_diff>